<commit_message>
Etap_A 1. poprawka 2.
</commit_message>
<xml_diff>
--- a/Etap_A.docx
+++ b/Etap_A.docx
@@ -4,241 +4,52 @@
   <w:body>
     <w:p>
       <w:pPr>
-        <w:spacing w:after="0" w:line="240" w:lineRule="auto"/>
+        <w:pStyle w:val="Nagwek1"/>
         <w:rPr>
-          <w:rFonts w:ascii="Arial" w:eastAsia="Times New Roman" w:hAnsi="Arial" w:cs="Arial"/>
-          <w:color w:val="222222"/>
-          <w:sz w:val="24"/>
-          <w:szCs w:val="24"/>
+          <w:rFonts w:eastAsia="Times New Roman"/>
           <w:lang w:eastAsia="pl-PL"/>
         </w:rPr>
       </w:pPr>
       <w:r>
         <w:rPr>
-          <w:rFonts w:ascii="Arial" w:eastAsia="Times New Roman" w:hAnsi="Arial" w:cs="Arial"/>
-          <w:color w:val="222222"/>
-          <w:sz w:val="24"/>
-          <w:szCs w:val="24"/>
+          <w:rFonts w:eastAsia="Times New Roman"/>
           <w:lang w:eastAsia="pl-PL"/>
         </w:rPr>
-        <w:t>Do końca tego tygodnia (dokładny deadline proszę omówić z prowadzącym) prosimy o krótki raport (oceniany!). W nim prosimy:</w:t>
-      </w:r>
-    </w:p>
-    <w:p>
-      <w:pPr>
-        <w:spacing w:after="0" w:line="240" w:lineRule="auto"/>
+        <w:t>Projekt z przedmiotu: Agentowe i aktorowe systemy decyzyjne</w:t>
+      </w:r>
+    </w:p>
+    <w:p>
+      <w:pPr>
         <w:rPr>
-          <w:rFonts w:ascii="Arial" w:eastAsia="Times New Roman" w:hAnsi="Arial" w:cs="Arial"/>
-          <w:b/>
-          <w:bCs/>
-          <w:color w:val="222222"/>
-          <w:sz w:val="24"/>
-          <w:szCs w:val="24"/>
           <w:lang w:eastAsia="pl-PL"/>
         </w:rPr>
       </w:pPr>
       <w:r>
         <w:rPr>
-          <w:rFonts w:ascii="Arial" w:eastAsia="Times New Roman" w:hAnsi="Arial" w:cs="Arial"/>
-          <w:color w:val="222222"/>
-          <w:sz w:val="24"/>
-          <w:szCs w:val="24"/>
           <w:lang w:eastAsia="pl-PL"/>
         </w:rPr>
-        <w:t xml:space="preserve">- </w:t>
-      </w:r>
+        <w:t xml:space="preserve">Grupa 7.: </w:t>
+      </w:r>
+      <w:bookmarkStart w:id="0" w:name="_GoBack"/>
+      <w:bookmarkEnd w:id="0"/>
       <w:r>
         <w:rPr>
-          <w:rFonts w:ascii="Arial" w:eastAsia="Times New Roman" w:hAnsi="Arial" w:cs="Arial"/>
-          <w:b/>
-          <w:bCs/>
-          <w:color w:val="222222"/>
-          <w:sz w:val="24"/>
-          <w:szCs w:val="24"/>
           <w:lang w:eastAsia="pl-PL"/>
         </w:rPr>
-        <w:t>zidentyfikować i opisać problem który będziecie rozwiązywać</w:t>
-      </w:r>
-    </w:p>
-    <w:p>
-      <w:pPr>
-        <w:spacing w:after="0" w:line="240" w:lineRule="auto"/>
+        <w:t>Kowalczewski Mikołaj</w:t>
+      </w:r>
+      <w:r>
         <w:rPr>
-          <w:rFonts w:ascii="Arial" w:eastAsia="Times New Roman" w:hAnsi="Arial" w:cs="Arial"/>
-          <w:color w:val="222222"/>
-          <w:sz w:val="24"/>
-          <w:szCs w:val="24"/>
           <w:lang w:eastAsia="pl-PL"/>
         </w:rPr>
-      </w:pPr>
+        <w:t xml:space="preserve">, </w:t>
+      </w:r>
       <w:r>
         <w:rPr>
-          <w:rFonts w:ascii="Arial" w:eastAsia="Times New Roman" w:hAnsi="Arial" w:cs="Arial"/>
-          <w:color w:val="222222"/>
-          <w:sz w:val="24"/>
-          <w:szCs w:val="24"/>
           <w:lang w:eastAsia="pl-PL"/>
         </w:rPr>
-        <w:t>- opisać propozycję i sprecyzowanie rozwiązania oraz słowny opis koncepcji systemu. </w:t>
-      </w:r>
-    </w:p>
-    <w:p>
-      <w:pPr>
-        <w:spacing w:after="0" w:line="240" w:lineRule="auto"/>
-        <w:rPr>
-          <w:rFonts w:ascii="Arial" w:eastAsia="Times New Roman" w:hAnsi="Arial" w:cs="Arial"/>
-          <w:color w:val="222222"/>
-          <w:sz w:val="24"/>
-          <w:szCs w:val="24"/>
-          <w:lang w:eastAsia="pl-PL"/>
-        </w:rPr>
-      </w:pPr>
-      <w:r>
-        <w:rPr>
-          <w:rFonts w:ascii="Arial" w:eastAsia="Times New Roman" w:hAnsi="Arial" w:cs="Arial"/>
-          <w:color w:val="222222"/>
-          <w:sz w:val="24"/>
-          <w:szCs w:val="24"/>
-          <w:lang w:eastAsia="pl-PL"/>
-        </w:rPr>
-        <w:t xml:space="preserve">- proszę skupić się przede wszystkim na </w:t>
-      </w:r>
-      <w:proofErr w:type="spellStart"/>
-      <w:r>
-        <w:rPr>
-          <w:rFonts w:ascii="Arial" w:eastAsia="Times New Roman" w:hAnsi="Arial" w:cs="Arial"/>
-          <w:color w:val="222222"/>
-          <w:sz w:val="24"/>
-          <w:szCs w:val="24"/>
-          <w:lang w:eastAsia="pl-PL"/>
-        </w:rPr>
-        <w:t>częśći</w:t>
-      </w:r>
-      <w:proofErr w:type="spellEnd"/>
-      <w:r>
-        <w:rPr>
-          <w:rFonts w:ascii="Arial" w:eastAsia="Times New Roman" w:hAnsi="Arial" w:cs="Arial"/>
-          <w:color w:val="222222"/>
-          <w:sz w:val="24"/>
-          <w:szCs w:val="24"/>
-          <w:lang w:eastAsia="pl-PL"/>
-        </w:rPr>
-        <w:t> </w:t>
-      </w:r>
-      <w:proofErr w:type="spellStart"/>
-      <w:r>
-        <w:rPr>
-          <w:rFonts w:ascii="Arial" w:eastAsia="Times New Roman" w:hAnsi="Arial" w:cs="Arial"/>
-          <w:color w:val="222222"/>
-          <w:sz w:val="24"/>
-          <w:szCs w:val="24"/>
-          <w:lang w:eastAsia="pl-PL"/>
-        </w:rPr>
-        <w:t>aktorowej</w:t>
-      </w:r>
-      <w:proofErr w:type="spellEnd"/>
-      <w:r>
-        <w:rPr>
-          <w:rFonts w:ascii="Arial" w:eastAsia="Times New Roman" w:hAnsi="Arial" w:cs="Arial"/>
-          <w:color w:val="222222"/>
-          <w:sz w:val="24"/>
-          <w:szCs w:val="24"/>
-          <w:lang w:eastAsia="pl-PL"/>
-        </w:rPr>
-        <w:t xml:space="preserve">/agentowej/komunikacji innych aspektach </w:t>
-      </w:r>
-      <w:proofErr w:type="spellStart"/>
-      <w:r>
-        <w:rPr>
-          <w:rFonts w:ascii="Arial" w:eastAsia="Times New Roman" w:hAnsi="Arial" w:cs="Arial"/>
-          <w:color w:val="222222"/>
-          <w:sz w:val="24"/>
-          <w:szCs w:val="24"/>
-          <w:lang w:eastAsia="pl-PL"/>
-        </w:rPr>
-        <w:t>okołowykładowych</w:t>
-      </w:r>
-      <w:proofErr w:type="spellEnd"/>
-      <w:r>
-        <w:rPr>
-          <w:rFonts w:ascii="Arial" w:eastAsia="Times New Roman" w:hAnsi="Arial" w:cs="Arial"/>
-          <w:color w:val="222222"/>
-          <w:sz w:val="24"/>
-          <w:szCs w:val="24"/>
-          <w:lang w:eastAsia="pl-PL"/>
-        </w:rPr>
-        <w:t xml:space="preserve">; elementy </w:t>
-      </w:r>
-      <w:proofErr w:type="spellStart"/>
-      <w:r>
-        <w:rPr>
-          <w:rFonts w:ascii="Arial" w:eastAsia="Times New Roman" w:hAnsi="Arial" w:cs="Arial"/>
-          <w:color w:val="222222"/>
-          <w:sz w:val="24"/>
-          <w:szCs w:val="24"/>
-          <w:lang w:eastAsia="pl-PL"/>
-        </w:rPr>
-        <w:t>pozawykładowe</w:t>
-      </w:r>
-      <w:proofErr w:type="spellEnd"/>
-      <w:r>
-        <w:rPr>
-          <w:rFonts w:ascii="Arial" w:eastAsia="Times New Roman" w:hAnsi="Arial" w:cs="Arial"/>
-          <w:color w:val="222222"/>
-          <w:sz w:val="24"/>
-          <w:szCs w:val="24"/>
-          <w:lang w:eastAsia="pl-PL"/>
-        </w:rPr>
-        <w:t xml:space="preserve"> (np. przetwarzanie obrazów, analiza sygnałów itd.) proszę potraktować drugo- albo trzeciorzędnie.</w:t>
-      </w:r>
-    </w:p>
-    <w:p>
-      <w:pPr>
-        <w:spacing w:after="0" w:line="240" w:lineRule="auto"/>
-        <w:rPr>
-          <w:rFonts w:ascii="Arial" w:eastAsia="Times New Roman" w:hAnsi="Arial" w:cs="Arial"/>
-          <w:color w:val="222222"/>
-          <w:sz w:val="24"/>
-          <w:szCs w:val="24"/>
-          <w:lang w:eastAsia="pl-PL"/>
-        </w:rPr>
-      </w:pPr>
-      <w:r>
-        <w:rPr>
-          <w:rFonts w:ascii="Arial" w:eastAsia="Times New Roman" w:hAnsi="Arial" w:cs="Arial"/>
-          <w:color w:val="222222"/>
-          <w:sz w:val="24"/>
-          <w:szCs w:val="24"/>
-          <w:lang w:eastAsia="pl-PL"/>
-        </w:rPr>
-        <w:t>- opis może zawierać proponowaną architekturę rozwiązania. </w:t>
-      </w:r>
-    </w:p>
-    <w:p>
-      <w:pPr>
-        <w:spacing w:after="0" w:line="240" w:lineRule="auto"/>
-        <w:rPr>
-          <w:rFonts w:ascii="Arial" w:eastAsia="Times New Roman" w:hAnsi="Arial" w:cs="Arial"/>
-          <w:color w:val="222222"/>
-          <w:sz w:val="24"/>
-          <w:szCs w:val="24"/>
-          <w:lang w:eastAsia="pl-PL"/>
-        </w:rPr>
-      </w:pPr>
-      <w:r>
-        <w:rPr>
-          <w:rFonts w:ascii="Arial" w:eastAsia="Times New Roman" w:hAnsi="Arial" w:cs="Arial"/>
-          <w:color w:val="222222"/>
-          <w:sz w:val="24"/>
-          <w:szCs w:val="24"/>
-          <w:lang w:eastAsia="pl-PL"/>
-        </w:rPr>
-        <w:t>- powinni podać link do publicznego repozytorium kodu (np. git) w którym będą zamieszczać kod systemu.</w:t>
-      </w:r>
-    </w:p>
-    <w:p>
-      <w:bookmarkStart w:id="0" w:name="_GoBack"/>
-      <w:bookmarkEnd w:id="0"/>
+        <w:t>Borkowski Stanisław</w:t>
+      </w:r>
     </w:p>
     <w:p/>
     <w:p>
@@ -364,16 +175,11 @@
         <w:t xml:space="preserve">na urządzenia mobilne </w:t>
       </w:r>
       <w:r>
-        <w:t xml:space="preserve">działającej w systemie </w:t>
-      </w:r>
-      <w:proofErr w:type="spellStart"/>
-      <w:r>
-        <w:t>aktorow</w:t>
+        <w:t>działającej w systemie aktorow</w:t>
       </w:r>
       <w:r>
         <w:t>ym</w:t>
       </w:r>
-      <w:proofErr w:type="spellEnd"/>
       <w:r>
         <w:t xml:space="preserve"> – pozwala uniknąć to centralizacji danych, która mogłaby być źle odbierana przez niektórych użytkowników (zbieranie danych lokalizacyjnych), albo służyła wykorzystaniu informacji o podwyższonym zagęszczeniu ludzi w niecnych celach (ataki terrorystyczne).</w:t>
       </w:r>
@@ -434,23 +240,61 @@
     </w:p>
     <w:p>
       <w:r>
+        <w:t>Możliwe byłoby również negocjowanie zmiany trasy w sytuacji kiedy jednemu agentowi</w:t>
+      </w:r>
+      <w:r>
+        <w:t xml:space="preserve"> zależy bardziej na czasie. W sytuacji w której jakiś agent już wyznaczył swoją optymalną trasę może ją zmienić </w:t>
+      </w:r>
+      <w:r>
+        <w:t>na mniej optymalną</w:t>
+      </w:r>
+      <w:r>
+        <w:t xml:space="preserve"> </w:t>
+      </w:r>
+      <w:r>
+        <w:t>na prośbę innego agenta</w:t>
+      </w:r>
+      <w:r>
+        <w:t xml:space="preserve"> pod warunkiem, że taką zmianę nie uzna za byt kosztowną </w:t>
+      </w:r>
+      <w:r>
+        <w:t>.</w:t>
+      </w:r>
+    </w:p>
+    <w:p>
+      <w:r>
+        <w:t>Do obsłużenia wspomnianych sytuacji p</w:t>
+      </w:r>
+      <w:r>
+        <w:t xml:space="preserve">lanujemy zastosować model </w:t>
+      </w:r>
+      <w:r>
+        <w:t>w</w:t>
+      </w:r>
+      <w:r>
+        <w:t xml:space="preserve">arstwowy agenta, gdzie w zależności od </w:t>
+      </w:r>
+      <w:r>
+        <w:t>ilości sąsiednich urządzeń i wewnętrznej konfiguracji urządzenia, zewnętrzny nadzorca wyznaczałby odpowiednią warstwę do podjęcia działań.</w:t>
+      </w:r>
+      <w:r>
+        <w:t xml:space="preserve"> Jak wiadomo znalezienie optymalnej trasy </w:t>
+      </w:r>
+      <w:r>
         <w:lastRenderedPageBreak/>
-        <w:t>Możliwe byłoby również negocjowanie zmiany trasy w sytuacji kiedy jednemu agentowi</w:t>
-      </w:r>
-      <w:r>
-        <w:t xml:space="preserve"> zależy bardziej na czasie. W sytuacji w której jakiś agent już wyznaczył swoją optymalną trasę może ją zmienić </w:t>
-      </w:r>
-      <w:r>
-        <w:t>na mniej optymalną</w:t>
-      </w:r>
-      <w:r>
-        <w:t xml:space="preserve"> </w:t>
-      </w:r>
-      <w:r>
-        <w:t>na prośbę innego agenta</w:t>
-      </w:r>
-      <w:r>
-        <w:t xml:space="preserve"> pod warunkiem, że taką zmianę nie uzna za byt kosztowną </w:t>
+        <w:t>dla wszystkich agentów jest problemem NP-trudnym i niemożliwym do uzyskania w czasie rzeczywistym dla wielu agentów chcącym odwiedzić wiele miejsc</w:t>
+      </w:r>
+      <w:r>
+        <w:t>. Zastosowanie modelu warstwowego p</w:t>
+      </w:r>
+      <w:r>
+        <w:t xml:space="preserve">ozwalałoby przede wszystkim zastosować odpowiedni algorytm grafowy do ustalania </w:t>
+      </w:r>
+      <w:r>
+        <w:t xml:space="preserve">akceptowalnej </w:t>
+      </w:r>
+      <w:r>
+        <w:t>drogi w obecnym środowisku</w:t>
       </w:r>
       <w:r>
         <w:t>.</w:t>
@@ -458,21 +302,54 @@
     </w:p>
     <w:p>
       <w:r>
-        <w:t>Do obsłużenia wspomnianych sytuacji p</w:t>
-      </w:r>
-      <w:r>
-        <w:t xml:space="preserve">lanujemy zastosować model </w:t>
-      </w:r>
-      <w:r>
-        <w:t>w</w:t>
-      </w:r>
-      <w:r>
-        <w:t xml:space="preserve">arstwowy agenta, gdzie w zależności od </w:t>
-      </w:r>
-      <w:r>
-        <w:t>ilości sąsiednich urządzeń i wewnętrznej konfiguracji urządzenia, zewnętrzny nadzorca wyznaczałby odpowiednią warstwę do podjęcia działań.</w:t>
-      </w:r>
-    </w:p>
+        <w:t>Przykładowo:</w:t>
+      </w:r>
+    </w:p>
+    <w:p>
+      <w:pPr>
+        <w:pStyle w:val="Akapitzlist"/>
+        <w:numPr>
+          <w:ilvl w:val="0"/>
+          <w:numId w:val="7"/>
+        </w:numPr>
+      </w:pPr>
+      <w:r>
+        <w:t xml:space="preserve">W sytuacji gdy agent wykrywa niewielką ilość sąsiednich urządzeń podejmowałby decyzję reaktywnie i szybko wyznaczał optymalną trasę dla wybranych miejsc. </w:t>
+      </w:r>
+    </w:p>
+    <w:p>
+      <w:pPr>
+        <w:pStyle w:val="Akapitzlist"/>
+        <w:numPr>
+          <w:ilvl w:val="0"/>
+          <w:numId w:val="7"/>
+        </w:numPr>
+      </w:pPr>
+      <w:r>
+        <w:t>W przypadku występowania dużych skupisk innych agentów starałby się z uwzględnieniem ich aktualnych pozycji i planowanym najbliższym miejscom odwiedzin ustalać trasę minimalizującą potencjalne spotkania z nimi.</w:t>
+      </w:r>
+    </w:p>
+    <w:p>
+      <w:pPr>
+        <w:pStyle w:val="Akapitzlist"/>
+        <w:numPr>
+          <w:ilvl w:val="0"/>
+          <w:numId w:val="7"/>
+        </w:numPr>
+      </w:pPr>
+      <w:r>
+        <w:t xml:space="preserve">Gdy agent jest nastawiony na minimalizację czasu trwania całej trasy, mógłby zbierać dokładniejsze informacje o trasach sąsiednich urządzeń i wykorzystywać je jako karta przetargowa: „ty zwolnisz mi miejsce, za to ja dam ci trochę </w:t>
+      </w:r>
+      <w:r>
+        <w:t>informacji, których ty już nie będziesz musiał uzyskiwać”. Jeżeli drugi agent uzna, że taka transakcja jest dla niego opłacalna może ją zaakceptować.</w:t>
+      </w:r>
+    </w:p>
+    <w:p>
+      <w:pPr>
+        <w:pStyle w:val="Nagwek2"/>
+      </w:pPr>
+    </w:p>
+    <w:p/>
     <w:p>
       <w:pPr>
         <w:pStyle w:val="Nagwek2"/>
@@ -762,6 +639,119 @@
     <w:numStyleLink w:val="Styl1"/>
   </w:abstractNum>
   <w:abstractNum w:abstractNumId="5" w15:restartNumberingAfterBreak="0">
+    <w:nsid w:val="5C9B66B0"/>
+    <w:multiLevelType w:val="hybridMultilevel"/>
+    <w:tmpl w:val="6D8CEBD6"/>
+    <w:lvl w:ilvl="0" w:tplc="04150001">
+      <w:start w:val="1"/>
+      <w:numFmt w:val="bullet"/>
+      <w:lvlText w:val=""/>
+      <w:lvlJc w:val="left"/>
+      <w:pPr>
+        <w:ind w:left="720" w:hanging="360"/>
+      </w:pPr>
+      <w:rPr>
+        <w:rFonts w:ascii="Symbol" w:hAnsi="Symbol" w:hint="default"/>
+      </w:rPr>
+    </w:lvl>
+    <w:lvl w:ilvl="1" w:tplc="04150003" w:tentative="1">
+      <w:start w:val="1"/>
+      <w:numFmt w:val="bullet"/>
+      <w:lvlText w:val="o"/>
+      <w:lvlJc w:val="left"/>
+      <w:pPr>
+        <w:ind w:left="1440" w:hanging="360"/>
+      </w:pPr>
+      <w:rPr>
+        <w:rFonts w:ascii="Courier New" w:hAnsi="Courier New" w:cs="Courier New" w:hint="default"/>
+      </w:rPr>
+    </w:lvl>
+    <w:lvl w:ilvl="2" w:tplc="04150005" w:tentative="1">
+      <w:start w:val="1"/>
+      <w:numFmt w:val="bullet"/>
+      <w:lvlText w:val=""/>
+      <w:lvlJc w:val="left"/>
+      <w:pPr>
+        <w:ind w:left="2160" w:hanging="360"/>
+      </w:pPr>
+      <w:rPr>
+        <w:rFonts w:ascii="Wingdings" w:hAnsi="Wingdings" w:hint="default"/>
+      </w:rPr>
+    </w:lvl>
+    <w:lvl w:ilvl="3" w:tplc="04150001" w:tentative="1">
+      <w:start w:val="1"/>
+      <w:numFmt w:val="bullet"/>
+      <w:lvlText w:val=""/>
+      <w:lvlJc w:val="left"/>
+      <w:pPr>
+        <w:ind w:left="2880" w:hanging="360"/>
+      </w:pPr>
+      <w:rPr>
+        <w:rFonts w:ascii="Symbol" w:hAnsi="Symbol" w:hint="default"/>
+      </w:rPr>
+    </w:lvl>
+    <w:lvl w:ilvl="4" w:tplc="04150003" w:tentative="1">
+      <w:start w:val="1"/>
+      <w:numFmt w:val="bullet"/>
+      <w:lvlText w:val="o"/>
+      <w:lvlJc w:val="left"/>
+      <w:pPr>
+        <w:ind w:left="3600" w:hanging="360"/>
+      </w:pPr>
+      <w:rPr>
+        <w:rFonts w:ascii="Courier New" w:hAnsi="Courier New" w:cs="Courier New" w:hint="default"/>
+      </w:rPr>
+    </w:lvl>
+    <w:lvl w:ilvl="5" w:tplc="04150005" w:tentative="1">
+      <w:start w:val="1"/>
+      <w:numFmt w:val="bullet"/>
+      <w:lvlText w:val=""/>
+      <w:lvlJc w:val="left"/>
+      <w:pPr>
+        <w:ind w:left="4320" w:hanging="360"/>
+      </w:pPr>
+      <w:rPr>
+        <w:rFonts w:ascii="Wingdings" w:hAnsi="Wingdings" w:hint="default"/>
+      </w:rPr>
+    </w:lvl>
+    <w:lvl w:ilvl="6" w:tplc="04150001" w:tentative="1">
+      <w:start w:val="1"/>
+      <w:numFmt w:val="bullet"/>
+      <w:lvlText w:val=""/>
+      <w:lvlJc w:val="left"/>
+      <w:pPr>
+        <w:ind w:left="5040" w:hanging="360"/>
+      </w:pPr>
+      <w:rPr>
+        <w:rFonts w:ascii="Symbol" w:hAnsi="Symbol" w:hint="default"/>
+      </w:rPr>
+    </w:lvl>
+    <w:lvl w:ilvl="7" w:tplc="04150003" w:tentative="1">
+      <w:start w:val="1"/>
+      <w:numFmt w:val="bullet"/>
+      <w:lvlText w:val="o"/>
+      <w:lvlJc w:val="left"/>
+      <w:pPr>
+        <w:ind w:left="5760" w:hanging="360"/>
+      </w:pPr>
+      <w:rPr>
+        <w:rFonts w:ascii="Courier New" w:hAnsi="Courier New" w:cs="Courier New" w:hint="default"/>
+      </w:rPr>
+    </w:lvl>
+    <w:lvl w:ilvl="8" w:tplc="04150005" w:tentative="1">
+      <w:start w:val="1"/>
+      <w:numFmt w:val="bullet"/>
+      <w:lvlText w:val=""/>
+      <w:lvlJc w:val="left"/>
+      <w:pPr>
+        <w:ind w:left="6480" w:hanging="360"/>
+      </w:pPr>
+      <w:rPr>
+        <w:rFonts w:ascii="Wingdings" w:hAnsi="Wingdings" w:hint="default"/>
+      </w:rPr>
+    </w:lvl>
+  </w:abstractNum>
+  <w:abstractNum w:abstractNumId="6" w15:restartNumberingAfterBreak="0">
     <w:nsid w:val="72D24084"/>
     <w:multiLevelType w:val="multilevel"/>
     <w:tmpl w:val="81A28326"/>
@@ -777,13 +767,16 @@
     <w:abstractNumId w:val="0"/>
   </w:num>
   <w:num w:numId="4">
-    <w:abstractNumId w:val="5"/>
+    <w:abstractNumId w:val="6"/>
   </w:num>
   <w:num w:numId="5">
     <w:abstractNumId w:val="2"/>
   </w:num>
   <w:num w:numId="6">
     <w:abstractNumId w:val="1"/>
+  </w:num>
+  <w:num w:numId="7">
+    <w:abstractNumId w:val="5"/>
   </w:num>
 </w:numbering>
 </file>
@@ -1187,6 +1180,27 @@
     <w:name w:val="Normal"/>
     <w:qFormat/>
   </w:style>
+  <w:style w:type="paragraph" w:styleId="Nagwek1">
+    <w:name w:val="heading 1"/>
+    <w:basedOn w:val="Normalny"/>
+    <w:next w:val="Normalny"/>
+    <w:link w:val="Nagwek1Znak"/>
+    <w:uiPriority w:val="9"/>
+    <w:qFormat/>
+    <w:rsid w:val="009E2CCA"/>
+    <w:pPr>
+      <w:keepNext/>
+      <w:keepLines/>
+      <w:spacing w:before="240" w:after="0"/>
+      <w:outlineLvl w:val="0"/>
+    </w:pPr>
+    <w:rPr>
+      <w:rFonts w:asciiTheme="majorHAnsi" w:eastAsiaTheme="majorEastAsia" w:hAnsiTheme="majorHAnsi" w:cstheme="majorBidi"/>
+      <w:color w:val="2F5496" w:themeColor="accent1" w:themeShade="BF"/>
+      <w:sz w:val="32"/>
+      <w:szCs w:val="32"/>
+    </w:rPr>
+  </w:style>
   <w:style w:type="paragraph" w:styleId="Nagwek2">
     <w:name w:val="heading 2"/>
     <w:basedOn w:val="Normalny"/>
@@ -1297,6 +1311,62 @@
       <w:color w:val="605E5C"/>
       <w:shd w:val="clear" w:color="auto" w:fill="E1DFDD"/>
     </w:rPr>
+  </w:style>
+  <w:style w:type="paragraph" w:styleId="Tytu">
+    <w:name w:val="Title"/>
+    <w:basedOn w:val="Normalny"/>
+    <w:next w:val="Normalny"/>
+    <w:link w:val="TytuZnak"/>
+    <w:uiPriority w:val="10"/>
+    <w:qFormat/>
+    <w:rsid w:val="009E2CCA"/>
+    <w:pPr>
+      <w:spacing w:after="0" w:line="240" w:lineRule="auto"/>
+      <w:contextualSpacing/>
+    </w:pPr>
+    <w:rPr>
+      <w:rFonts w:asciiTheme="majorHAnsi" w:eastAsiaTheme="majorEastAsia" w:hAnsiTheme="majorHAnsi" w:cstheme="majorBidi"/>
+      <w:spacing w:val="-10"/>
+      <w:kern w:val="28"/>
+      <w:sz w:val="56"/>
+      <w:szCs w:val="56"/>
+    </w:rPr>
+  </w:style>
+  <w:style w:type="character" w:customStyle="1" w:styleId="TytuZnak">
+    <w:name w:val="Tytuł Znak"/>
+    <w:basedOn w:val="Domylnaczcionkaakapitu"/>
+    <w:link w:val="Tytu"/>
+    <w:uiPriority w:val="10"/>
+    <w:rsid w:val="009E2CCA"/>
+    <w:rPr>
+      <w:rFonts w:asciiTheme="majorHAnsi" w:eastAsiaTheme="majorEastAsia" w:hAnsiTheme="majorHAnsi" w:cstheme="majorBidi"/>
+      <w:spacing w:val="-10"/>
+      <w:kern w:val="28"/>
+      <w:sz w:val="56"/>
+      <w:szCs w:val="56"/>
+    </w:rPr>
+  </w:style>
+  <w:style w:type="character" w:customStyle="1" w:styleId="Nagwek1Znak">
+    <w:name w:val="Nagłówek 1 Znak"/>
+    <w:basedOn w:val="Domylnaczcionkaakapitu"/>
+    <w:link w:val="Nagwek1"/>
+    <w:uiPriority w:val="9"/>
+    <w:rsid w:val="009E2CCA"/>
+    <w:rPr>
+      <w:rFonts w:asciiTheme="majorHAnsi" w:eastAsiaTheme="majorEastAsia" w:hAnsiTheme="majorHAnsi" w:cstheme="majorBidi"/>
+      <w:color w:val="2F5496" w:themeColor="accent1" w:themeShade="BF"/>
+      <w:sz w:val="32"/>
+      <w:szCs w:val="32"/>
+    </w:rPr>
+  </w:style>
+  <w:style w:type="paragraph" w:styleId="Bezodstpw">
+    <w:name w:val="No Spacing"/>
+    <w:uiPriority w:val="1"/>
+    <w:qFormat/>
+    <w:rsid w:val="009E2CCA"/>
+    <w:pPr>
+      <w:spacing w:after="0" w:line="240" w:lineRule="auto"/>
+    </w:pPr>
   </w:style>
 </w:styles>
 </file>
@@ -1601,7 +1671,7 @@
 </file>
 
 <file path=customXml/itemProps1.xml><?xml version="1.0" encoding="utf-8"?>
-<ds:datastoreItem xmlns:ds="http://schemas.openxmlformats.org/officeDocument/2006/customXml" ds:itemID="{0EF0069C-5D46-4C9A-9B15-A101F22848FA}">
+<ds:datastoreItem xmlns:ds="http://schemas.openxmlformats.org/officeDocument/2006/customXml" ds:itemID="{27E9E0BB-F65F-43F7-98AB-AE4A4C77827A}">
   <ds:schemaRefs>
     <ds:schemaRef ds:uri="http://schemas.openxmlformats.org/officeDocument/2006/bibliography"/>
   </ds:schemaRefs>

</xml_diff>